<commit_message>
Script Fix and Add-In deployment Update
Script Fix and Add-In deployment Update based on customer feedback
</commit_message>
<xml_diff>
--- a/Addins/ProjectSmartLink/Documents/Project Smart Link Deployment Guide.docx
+++ b/Addins/ProjectSmartLink/Documents/Project Smart Link Deployment Guide.docx
@@ -1184,7 +1184,25 @@
           <w:b/>
           <w:sz w:val="20"/>
         </w:rPr>
-        <w:t>Expose the Proposal Creation API</w:t>
+        <w:t xml:space="preserve">Expose the </w:t>
+      </w:r>
+      <w:r>
+        <w:rPr>
+          <w:rFonts w:cstheme="minorHAnsi"/>
+          <w:b/>
+          <w:sz w:val="20"/>
+        </w:rPr>
+        <w:t>Project Smart Link</w:t>
+      </w:r>
+      <w:bookmarkStart w:id="4" w:name="_GoBack"/>
+      <w:bookmarkEnd w:id="4"/>
+      <w:r>
+        <w:rPr>
+          <w:rFonts w:cstheme="minorHAnsi"/>
+          <w:b/>
+          <w:sz w:val="20"/>
+        </w:rPr>
+        <w:t xml:space="preserve"> API</w:t>
       </w:r>
     </w:p>
     <w:p>
@@ -1466,15 +1484,7 @@
           <w:b/>
           <w:sz w:val="20"/>
         </w:rPr>
-        <w:t xml:space="preserve"> </w:t>
-      </w:r>
-      <w:r>
-        <w:rPr>
-          <w:rFonts w:cstheme="minorHAnsi"/>
-          <w:b/>
-          <w:sz w:val="20"/>
-        </w:rPr>
-        <w:t>Add-in</w:t>
+        <w:t xml:space="preserve"> Add-in</w:t>
       </w:r>
     </w:p>
     <w:p>
@@ -1908,21 +1918,7 @@
           <w:rFonts w:cstheme="minorHAnsi"/>
           <w:sz w:val="20"/>
         </w:rPr>
-        <w:t xml:space="preserve">Finally add the Proposal </w:t>
-      </w:r>
-      <w:r>
-        <w:rPr>
-          <w:rFonts w:cstheme="minorHAnsi"/>
-          <w:sz w:val="20"/>
-        </w:rPr>
-        <w:t>Smart Link</w:t>
-      </w:r>
-      <w:r>
-        <w:rPr>
-          <w:rFonts w:cstheme="minorHAnsi"/>
-          <w:sz w:val="20"/>
-        </w:rPr>
-        <w:t xml:space="preserve"> add-in API permission, click on the </w:t>
+        <w:t xml:space="preserve">Finally add the Proposal Smart Link add-in API permission, click on the </w:t>
       </w:r>
       <w:r>
         <w:rPr>
@@ -2049,8 +2045,6 @@
         </w:rPr>
         <w:t xml:space="preserve"> you registered</w:t>
       </w:r>
-      <w:bookmarkStart w:id="4" w:name="_GoBack"/>
-      <w:bookmarkEnd w:id="4"/>
       <w:r>
         <w:rPr>
           <w:rFonts w:cstheme="minorHAnsi"/>
@@ -10996,56 +10990,6 @@
 
 <file path=customXml/item1.xml><?xml version="1.0" encoding="utf-8"?>
 <?mso-contentType ?>
-<spe:Receivers xmlns:spe="http://schemas.microsoft.com/sharepoint/events">
-  <Receiver>
-    <Name>Document ID Generator</Name>
-    <Synchronization>Synchronous</Synchronization>
-    <Type>10001</Type>
-    <SequenceNumber>1000</SequenceNumber>
-    <Url/>
-    <Assembly>Microsoft.Office.DocumentManagement, Version=16.0.0.0, Culture=neutral, PublicKeyToken=71e9bce111e9429c</Assembly>
-    <Class>Microsoft.Office.DocumentManagement.Internal.DocIdHandler</Class>
-    <Data/>
-    <Filter/>
-  </Receiver>
-  <Receiver>
-    <Name>Document ID Generator</Name>
-    <Synchronization>Synchronous</Synchronization>
-    <Type>10002</Type>
-    <SequenceNumber>1001</SequenceNumber>
-    <Url/>
-    <Assembly>Microsoft.Office.DocumentManagement, Version=16.0.0.0, Culture=neutral, PublicKeyToken=71e9bce111e9429c</Assembly>
-    <Class>Microsoft.Office.DocumentManagement.Internal.DocIdHandler</Class>
-    <Data/>
-    <Filter/>
-  </Receiver>
-  <Receiver>
-    <Name>Document ID Generator</Name>
-    <Synchronization>Synchronous</Synchronization>
-    <Type>10004</Type>
-    <SequenceNumber>1002</SequenceNumber>
-    <Url/>
-    <Assembly>Microsoft.Office.DocumentManagement, Version=16.0.0.0, Culture=neutral, PublicKeyToken=71e9bce111e9429c</Assembly>
-    <Class>Microsoft.Office.DocumentManagement.Internal.DocIdHandler</Class>
-    <Data/>
-    <Filter/>
-  </Receiver>
-  <Receiver>
-    <Name>Document ID Generator</Name>
-    <Synchronization>Synchronous</Synchronization>
-    <Type>10006</Type>
-    <SequenceNumber>1003</SequenceNumber>
-    <Url/>
-    <Assembly>Microsoft.Office.DocumentManagement, Version=16.0.0.0, Culture=neutral, PublicKeyToken=71e9bce111e9429c</Assembly>
-    <Class>Microsoft.Office.DocumentManagement.Internal.DocIdHandler</Class>
-    <Data/>
-    <Filter/>
-  </Receiver>
-</spe:Receivers>
-</file>
-
-<file path=customXml/item2.xml><?xml version="1.0" encoding="utf-8"?>
-<?mso-contentType ?>
 <FormTemplates xmlns="http://schemas.microsoft.com/sharepoint/v3/contenttype/forms">
   <Display>DocumentLibraryForm</Display>
   <Edit>DocumentLibraryForm</Edit>
@@ -11053,7 +10997,7 @@
 </FormTemplates>
 </file>
 
-<file path=customXml/item3.xml><?xml version="1.0" encoding="utf-8"?>
+<file path=customXml/item2.xml><?xml version="1.0" encoding="utf-8"?>
 <ct:contentTypeSchema xmlns:ct="http://schemas.microsoft.com/office/2006/metadata/contentType" xmlns:ma="http://schemas.microsoft.com/office/2006/metadata/properties/metaAttributes" ct:_="" ma:_="" ma:contentTypeName="Document" ma:contentTypeID="0x01010034383D5735E28D49A3BA64A39FE64C9E" ma:contentTypeVersion="5" ma:contentTypeDescription="Create a new document." ma:contentTypeScope="" ma:versionID="76492ca39ae260e269084fce8e7416c0">
   <xsd:schema xmlns:xsd="http://www.w3.org/2001/XMLSchema" xmlns:xs="http://www.w3.org/2001/XMLSchema" xmlns:p="http://schemas.microsoft.com/office/2006/metadata/properties" xmlns:ns2="9fd63745-f8c9-4516-af94-ee1237ab2534" xmlns:ns3="7d3cecfc-0aff-449c-9112-ef0e299ce911" targetNamespace="http://schemas.microsoft.com/office/2006/metadata/properties" ma:root="true" ma:fieldsID="29be924bd854a5855a4c4ab5ebcd0dc4" ns2:_="" ns3:_="">
     <xsd:import namespace="9fd63745-f8c9-4516-af94-ee1237ab2534"/>
@@ -11249,6 +11193,56 @@
 </ct:contentTypeSchema>
 </file>
 
+<file path=customXml/item3.xml><?xml version="1.0" encoding="utf-8"?>
+<?mso-contentType ?>
+<spe:Receivers xmlns:spe="http://schemas.microsoft.com/sharepoint/events">
+  <Receiver>
+    <Name>Document ID Generator</Name>
+    <Synchronization>Synchronous</Synchronization>
+    <Type>10001</Type>
+    <SequenceNumber>1000</SequenceNumber>
+    <Url/>
+    <Assembly>Microsoft.Office.DocumentManagement, Version=16.0.0.0, Culture=neutral, PublicKeyToken=71e9bce111e9429c</Assembly>
+    <Class>Microsoft.Office.DocumentManagement.Internal.DocIdHandler</Class>
+    <Data/>
+    <Filter/>
+  </Receiver>
+  <Receiver>
+    <Name>Document ID Generator</Name>
+    <Synchronization>Synchronous</Synchronization>
+    <Type>10002</Type>
+    <SequenceNumber>1001</SequenceNumber>
+    <Url/>
+    <Assembly>Microsoft.Office.DocumentManagement, Version=16.0.0.0, Culture=neutral, PublicKeyToken=71e9bce111e9429c</Assembly>
+    <Class>Microsoft.Office.DocumentManagement.Internal.DocIdHandler</Class>
+    <Data/>
+    <Filter/>
+  </Receiver>
+  <Receiver>
+    <Name>Document ID Generator</Name>
+    <Synchronization>Synchronous</Synchronization>
+    <Type>10004</Type>
+    <SequenceNumber>1002</SequenceNumber>
+    <Url/>
+    <Assembly>Microsoft.Office.DocumentManagement, Version=16.0.0.0, Culture=neutral, PublicKeyToken=71e9bce111e9429c</Assembly>
+    <Class>Microsoft.Office.DocumentManagement.Internal.DocIdHandler</Class>
+    <Data/>
+    <Filter/>
+  </Receiver>
+  <Receiver>
+    <Name>Document ID Generator</Name>
+    <Synchronization>Synchronous</Synchronization>
+    <Type>10006</Type>
+    <SequenceNumber>1003</SequenceNumber>
+    <Url/>
+    <Assembly>Microsoft.Office.DocumentManagement, Version=16.0.0.0, Culture=neutral, PublicKeyToken=71e9bce111e9429c</Assembly>
+    <Class>Microsoft.Office.DocumentManagement.Internal.DocIdHandler</Class>
+    <Data/>
+    <Filter/>
+  </Receiver>
+</spe:Receivers>
+</file>
+
 <file path=customXml/item4.xml><?xml version="1.0" encoding="utf-8"?>
 <p:properties xmlns:p="http://schemas.microsoft.com/office/2006/metadata/properties" xmlns:xsi="http://www.w3.org/2001/XMLSchema-instance" xmlns:pc="http://schemas.microsoft.com/office/infopath/2007/PartnerControls">
   <documentManagement>
@@ -11273,14 +11267,6 @@
 </file>
 
 <file path=customXml/itemProps1.xml><?xml version="1.0" encoding="utf-8"?>
-<ds:datastoreItem xmlns:ds="http://schemas.openxmlformats.org/officeDocument/2006/customXml" ds:itemID="{AA86DE4D-6600-486D-BD6D-086EF569E93A}">
-  <ds:schemaRefs>
-    <ds:schemaRef ds:uri="http://schemas.microsoft.com/sharepoint/events"/>
-  </ds:schemaRefs>
-</ds:datastoreItem>
-</file>
-
-<file path=customXml/itemProps2.xml><?xml version="1.0" encoding="utf-8"?>
 <ds:datastoreItem xmlns:ds="http://schemas.openxmlformats.org/officeDocument/2006/customXml" ds:itemID="{394EA4A9-6182-4658-9E81-FE0D15FED883}">
   <ds:schemaRefs>
     <ds:schemaRef ds:uri="http://schemas.microsoft.com/sharepoint/v3/contenttype/forms"/>
@@ -11288,7 +11274,7 @@
 </ds:datastoreItem>
 </file>
 
-<file path=customXml/itemProps3.xml><?xml version="1.0" encoding="utf-8"?>
+<file path=customXml/itemProps2.xml><?xml version="1.0" encoding="utf-8"?>
 <ds:datastoreItem xmlns:ds="http://schemas.openxmlformats.org/officeDocument/2006/customXml" ds:itemID="{CD19CDE4-4662-4B87-A318-60CF547889A4}">
   <ds:schemaRefs>
     <ds:schemaRef ds:uri="http://schemas.microsoft.com/office/2006/metadata/contentType"/>
@@ -11307,6 +11293,14 @@
 </ds:datastoreItem>
 </file>
 
+<file path=customXml/itemProps3.xml><?xml version="1.0" encoding="utf-8"?>
+<ds:datastoreItem xmlns:ds="http://schemas.openxmlformats.org/officeDocument/2006/customXml" ds:itemID="{AA86DE4D-6600-486D-BD6D-086EF569E93A}">
+  <ds:schemaRefs>
+    <ds:schemaRef ds:uri="http://schemas.microsoft.com/sharepoint/events"/>
+  </ds:schemaRefs>
+</ds:datastoreItem>
+</file>
+
 <file path=customXml/itemProps4.xml><?xml version="1.0" encoding="utf-8"?>
 <ds:datastoreItem xmlns:ds="http://schemas.openxmlformats.org/officeDocument/2006/customXml" ds:itemID="{CA33E8FD-95A3-4CA1-B31D-43AC7F5060A5}">
   <ds:schemaRefs>
@@ -11318,7 +11312,7 @@
 </file>
 
 <file path=customXml/itemProps5.xml><?xml version="1.0" encoding="utf-8"?>
-<ds:datastoreItem xmlns:ds="http://schemas.openxmlformats.org/officeDocument/2006/customXml" ds:itemID="{9230FCBB-4658-492B-9639-D057ED634F5C}">
+<ds:datastoreItem xmlns:ds="http://schemas.openxmlformats.org/officeDocument/2006/customXml" ds:itemID="{F61EC096-F246-4E79-B9F4-2D39F919C4D0}">
   <ds:schemaRefs>
     <ds:schemaRef ds:uri="http://schemas.openxmlformats.org/officeDocument/2006/bibliography"/>
   </ds:schemaRefs>

</xml_diff>